<commit_message>
Picture added, home section changed
</commit_message>
<xml_diff>
--- a/SKILLS/CV.docx
+++ b/SKILLS/CV.docx
@@ -14,23 +14,21 @@
       <w:r>
         <w:rPr>
           <w:rFonts w:ascii="Arial" w:hAnsi="Arial"/>
-          <w:b/>
-          <w:bCs/>
           <w:noProof/>
         </w:rPr>
         <w:drawing>
-          <wp:anchor distT="0" distB="0" distL="114300" distR="114300" simplePos="0" relativeHeight="251660288" behindDoc="0" locked="0" layoutInCell="1" allowOverlap="1" wp14:anchorId="6EC7A198" wp14:editId="20CB53EC">
+          <wp:anchor distT="0" distB="0" distL="114300" distR="114300" simplePos="0" relativeHeight="251661312" behindDoc="0" locked="0" layoutInCell="1" allowOverlap="1" wp14:anchorId="18B09E6F" wp14:editId="30E83EFF">
             <wp:simplePos x="0" y="0"/>
             <wp:positionH relativeFrom="column">
-              <wp:posOffset>5822950</wp:posOffset>
+              <wp:posOffset>5332095</wp:posOffset>
             </wp:positionH>
             <wp:positionV relativeFrom="paragraph">
-              <wp:posOffset>-227564</wp:posOffset>
+              <wp:posOffset>-280467</wp:posOffset>
             </wp:positionV>
-            <wp:extent cx="875309" cy="1176950"/>
-            <wp:effectExtent l="0" t="0" r="1270" b="4445"/>
+            <wp:extent cx="1668393" cy="1365885"/>
+            <wp:effectExtent l="0" t="0" r="0" b="5715"/>
             <wp:wrapNone/>
-            <wp:docPr id="1024543760" name="Image 1"/>
+            <wp:docPr id="1002080150" name="Image 2"/>
             <wp:cNvGraphicFramePr>
               <a:graphicFrameLocks xmlns:a="http://schemas.openxmlformats.org/drawingml/2006/main" noChangeAspect="1"/>
             </wp:cNvGraphicFramePr>
@@ -38,10 +36,10 @@
               <a:graphicData uri="http://schemas.openxmlformats.org/drawingml/2006/picture">
                 <pic:pic xmlns:pic="http://schemas.openxmlformats.org/drawingml/2006/picture">
                   <pic:nvPicPr>
-                    <pic:cNvPr id="1024543760" name="Image 1024543760"/>
+                    <pic:cNvPr id="1002080150" name="Image 1002080150"/>
                     <pic:cNvPicPr/>
                   </pic:nvPicPr>
-                  <pic:blipFill>
+                  <pic:blipFill rotWithShape="1">
                     <a:blip r:embed="rId7" cstate="print">
                       <a:extLst>
                         <a:ext uri="{28A0092B-C50C-407E-A947-70E740481C1C}">
@@ -49,18 +47,25 @@
                         </a:ext>
                       </a:extLst>
                     </a:blip>
-                    <a:stretch>
-                      <a:fillRect/>
-                    </a:stretch>
+                    <a:srcRect t="7210"/>
+                    <a:stretch/>
                   </pic:blipFill>
-                  <pic:spPr>
+                  <pic:spPr bwMode="auto">
                     <a:xfrm>
                       <a:off x="0" y="0"/>
-                      <a:ext cx="875309" cy="1176950"/>
+                      <a:ext cx="1668393" cy="1365885"/>
                     </a:xfrm>
                     <a:prstGeom prst="rect">
                       <a:avLst/>
                     </a:prstGeom>
+                    <a:ln>
+                      <a:noFill/>
+                    </a:ln>
+                    <a:extLst>
+                      <a:ext uri="{53640926-AAD7-44D8-BBD7-CCE9431645EC}">
+                        <a14:shadowObscured xmlns:a14="http://schemas.microsoft.com/office/drawing/2010/main"/>
+                      </a:ext>
+                    </a:extLst>
                   </pic:spPr>
                 </pic:pic>
               </a:graphicData>
@@ -242,6 +247,95 @@
     </w:p>
     <w:p>
       <w:pPr>
+        <w:jc w:val="both"/>
+        <w:rPr>
+          <w:rFonts w:ascii="Arial" w:hAnsi="Arial"/>
+        </w:rPr>
+      </w:pPr>
+    </w:p>
+    <w:p>
+      <w:pPr>
+        <w:pStyle w:val="Pieddepage"/>
+        <w:jc w:val="center"/>
+        <w:rPr>
+          <w:lang w:val="en-US"/>
+        </w:rPr>
+      </w:pPr>
+      <w:r>
+        <w:fldChar w:fldCharType="begin"/>
+      </w:r>
+      <w:r>
+        <w:rPr>
+          <w:lang w:val="en-US"/>
+        </w:rPr>
+        <w:instrText>HYPERLINK "https://www.linkedin.com/feed/"</w:instrText>
+      </w:r>
+      <w:r>
+        <w:fldChar w:fldCharType="separate"/>
+      </w:r>
+      <w:r>
+        <w:rPr>
+          <w:rStyle w:val="Lienhypertexte"/>
+          <w:lang w:val="en-US"/>
+        </w:rPr>
+        <w:t>LinkedIn</w:t>
+      </w:r>
+      <w:r>
+        <w:rPr>
+          <w:rStyle w:val="Lienhypertexte"/>
+          <w:lang w:val="en-US"/>
+        </w:rPr>
+        <w:fldChar w:fldCharType="end"/>
+      </w:r>
+      <w:r>
+        <w:rPr>
+          <w:lang w:val="en-US"/>
+        </w:rPr>
+        <w:tab/>
+      </w:r>
+      <w:hyperlink r:id="rId8" w:anchor="hero" w:history="1">
+        <w:r>
+          <w:rPr>
+            <w:rStyle w:val="Lienhypertexte"/>
+            <w:lang w:val="en-US"/>
+          </w:rPr>
+          <w:t>Port</w:t>
+        </w:r>
+        <w:r>
+          <w:rPr>
+            <w:rStyle w:val="Lienhypertexte"/>
+            <w:lang w:val="en-US"/>
+          </w:rPr>
+          <w:t>f</w:t>
+        </w:r>
+        <w:r>
+          <w:rPr>
+            <w:rStyle w:val="Lienhypertexte"/>
+            <w:lang w:val="en-US"/>
+          </w:rPr>
+          <w:t>olio</w:t>
+        </w:r>
+      </w:hyperlink>
+      <w:r>
+        <w:rPr>
+          <w:lang w:val="en-US"/>
+        </w:rPr>
+        <w:tab/>
+      </w:r>
+      <w:hyperlink r:id="rId9" w:history="1">
+        <w:proofErr w:type="spellStart"/>
+        <w:r>
+          <w:rPr>
+            <w:rStyle w:val="Lienhypertexte"/>
+            <w:lang w:val="en-US"/>
+          </w:rPr>
+          <w:t>Github</w:t>
+        </w:r>
+        <w:proofErr w:type="spellEnd"/>
+      </w:hyperlink>
+    </w:p>
+    <w:p>
+      <w:pPr>
         <w:pStyle w:val="Titre1"/>
         <w:rPr>
           <w:lang w:val="en-US"/>
@@ -259,7 +353,6 @@
         <w:tabs>
           <w:tab w:val="right" w:pos="10204"/>
         </w:tabs>
-        <w:ind w:left="2268" w:hanging="2268"/>
         <w:rPr>
           <w:rFonts w:ascii="Arial" w:hAnsi="Arial"/>
           <w:lang w:val="en-US"/>
@@ -271,7 +364,7 @@
           <w:b/>
           <w:lang w:val="en-US"/>
         </w:rPr>
-        <w:t xml:space="preserve">                                         EPFL</w:t>
+        <w:t>EPFL</w:t>
       </w:r>
       <w:r>
         <w:rPr>
@@ -498,13 +591,6 @@
           <w:lang w:val="en-US"/>
         </w:rPr>
       </w:pPr>
-      <w:r>
-        <w:rPr>
-          <w:rFonts w:ascii="Arial" w:hAnsi="Arial"/>
-          <w:lang w:val="en-US"/>
-        </w:rPr>
-        <w:tab/>
-      </w:r>
       <w:r>
         <w:rPr>
           <w:rFonts w:ascii="Arial" w:hAnsi="Arial"/>
@@ -741,20 +827,11 @@
     <w:p>
       <w:pPr>
         <w:spacing w:after="100" w:afterAutospacing="1"/>
-        <w:ind w:left="2124"/>
-        <w:rPr>
-          <w:rFonts w:ascii="Arial" w:hAnsi="Arial"/>
-          <w:lang w:val="en-US"/>
-        </w:rPr>
-      </w:pPr>
-      <w:r>
-        <w:rPr>
-          <w:rFonts w:ascii="Arial" w:hAnsi="Arial"/>
-          <w:b/>
-          <w:lang w:val="en-US"/>
-        </w:rPr>
-        <w:t xml:space="preserve"> </w:t>
-      </w:r>
+        <w:rPr>
+          <w:rFonts w:ascii="Arial" w:hAnsi="Arial"/>
+          <w:lang w:val="en-US"/>
+        </w:rPr>
+      </w:pPr>
       <w:r>
         <w:rPr>
           <w:rFonts w:ascii="Arial" w:hAnsi="Arial"/>
@@ -1113,17 +1190,10 @@
     </w:p>
     <w:p>
       <w:pPr>
-        <w:ind w:left="1416" w:firstLine="708"/>
-        <w:rPr>
-          <w:rFonts w:ascii="Arial" w:hAnsi="Arial" w:cs="Arial"/>
-        </w:rPr>
-      </w:pPr>
-      <w:r>
-        <w:rPr>
-          <w:lang w:val="en-US"/>
-        </w:rPr>
-        <w:t xml:space="preserve"> </w:t>
-      </w:r>
+        <w:rPr>
+          <w:rFonts w:ascii="Arial" w:hAnsi="Arial" w:cs="Arial"/>
+        </w:rPr>
+      </w:pPr>
       <w:r>
         <w:rPr>
           <w:rFonts w:ascii="Arial" w:hAnsi="Arial" w:cs="Arial"/>
@@ -1189,6 +1259,7 @@
         <w:ind w:left="2220"/>
         <w:rPr>
           <w:rFonts w:ascii="Arial" w:hAnsi="Arial" w:cs="Arial"/>
+          <w:color w:val="000000"/>
           <w:lang w:val="en-US"/>
         </w:rPr>
       </w:pPr>
@@ -1200,16 +1271,16 @@
         <mc:AlternateContent>
           <mc:Choice Requires="wps">
             <w:drawing>
-              <wp:anchor distT="0" distB="0" distL="114300" distR="114300" simplePos="0" relativeHeight="251659264" behindDoc="0" locked="0" layoutInCell="1" allowOverlap="1" wp14:anchorId="1F3B8B85" wp14:editId="15AA459A">
+              <wp:anchor distT="0" distB="0" distL="114300" distR="114300" simplePos="0" relativeHeight="251659264" behindDoc="0" locked="0" layoutInCell="1" allowOverlap="1" wp14:anchorId="1F3B8B85" wp14:editId="39FDA664">
                 <wp:simplePos x="0" y="0"/>
                 <wp:positionH relativeFrom="column">
-                  <wp:posOffset>-93827</wp:posOffset>
+                  <wp:posOffset>-92917</wp:posOffset>
                 </wp:positionH>
                 <wp:positionV relativeFrom="paragraph">
-                  <wp:posOffset>148357</wp:posOffset>
+                  <wp:posOffset>143196</wp:posOffset>
                 </wp:positionV>
-                <wp:extent cx="1331088" cy="416689"/>
-                <wp:effectExtent l="0" t="0" r="2540" b="2540"/>
+                <wp:extent cx="1331088" cy="410966"/>
+                <wp:effectExtent l="0" t="0" r="2540" b="0"/>
                 <wp:wrapNone/>
                 <wp:docPr id="1204463455" name="Zone de texte 1"/>
                 <wp:cNvGraphicFramePr/>
@@ -1220,7 +1291,7 @@
                       <wps:spPr>
                         <a:xfrm>
                           <a:off x="0" y="0"/>
-                          <a:ext cx="1331088" cy="416689"/>
+                          <a:ext cx="1331088" cy="410966"/>
                         </a:xfrm>
                         <a:prstGeom prst="rect">
                           <a:avLst/>
@@ -1234,6 +1305,27 @@
                       </wps:spPr>
                       <wps:txbx>
                         <w:txbxContent>
+                          <w:p>
+                            <w:pPr>
+                              <w:rPr>
+                                <w:rFonts w:ascii="Arial" w:hAnsi="Arial" w:cs="Arial"/>
+                              </w:rPr>
+                            </w:pPr>
+                            <w:r>
+                              <w:rPr>
+                                <w:rFonts w:ascii="Arial" w:hAnsi="Arial" w:cs="Arial"/>
+                              </w:rPr>
+                              <w:t>August 2020/</w:t>
+                            </w:r>
+                            <w:proofErr w:type="gramStart"/>
+                            <w:r>
+                              <w:rPr>
+                                <w:rFonts w:ascii="Arial" w:hAnsi="Arial" w:cs="Arial"/>
+                              </w:rPr>
+                              <w:t>2021:</w:t>
+                            </w:r>
+                            <w:proofErr w:type="gramEnd"/>
+                          </w:p>
                           <w:p>
                             <w:pPr>
                               <w:rPr>
@@ -1260,39 +1352,6 @@
                                 <w:rFonts w:ascii="Arial" w:hAnsi="Arial" w:cs="Arial"/>
                               </w:rPr>
                               <w:t>2020:</w:t>
-                            </w:r>
-                            <w:proofErr w:type="gramEnd"/>
-                          </w:p>
-                          <w:p>
-                            <w:pPr>
-                              <w:rPr>
-                                <w:rFonts w:ascii="Arial" w:hAnsi="Arial" w:cs="Arial"/>
-                              </w:rPr>
-                            </w:pPr>
-                            <w:r>
-                              <w:rPr>
-                                <w:rFonts w:ascii="Arial" w:hAnsi="Arial" w:cs="Arial"/>
-                              </w:rPr>
-                              <w:t>August 2020</w:t>
-                            </w:r>
-                            <w:r>
-                              <w:rPr>
-                                <w:rFonts w:ascii="Arial" w:hAnsi="Arial" w:cs="Arial"/>
-                              </w:rPr>
-                              <w:t>/</w:t>
-                            </w:r>
-                            <w:proofErr w:type="gramStart"/>
-                            <w:r>
-                              <w:rPr>
-                                <w:rFonts w:ascii="Arial" w:hAnsi="Arial" w:cs="Arial"/>
-                              </w:rPr>
-                              <w:t>2021</w:t>
-                            </w:r>
-                            <w:r>
-                              <w:rPr>
-                                <w:rFonts w:ascii="Arial" w:hAnsi="Arial" w:cs="Arial"/>
-                              </w:rPr>
-                              <w:t>:</w:t>
                             </w:r>
                             <w:proofErr w:type="gramEnd"/>
                           </w:p>
@@ -1329,9 +1388,30 @@
                 <v:stroke joinstyle="miter"/>
                 <v:path gradientshapeok="t" o:connecttype="rect"/>
               </v:shapetype>
-              <v:shape id="Zone de texte 1" o:spid="_x0000_s1026" type="#_x0000_t202" style="position:absolute;left:0;text-align:left;margin-left:-7.4pt;margin-top:11.7pt;width:104.8pt;height:32.8pt;z-index:251659264;visibility:visible;mso-wrap-style:square;mso-width-percent:0;mso-height-percent:0;mso-wrap-distance-left:9pt;mso-wrap-distance-top:0;mso-wrap-distance-right:9pt;mso-wrap-distance-bottom:0;mso-position-horizontal:absolute;mso-position-horizontal-relative:text;mso-position-vertical:absolute;mso-position-vertical-relative:text;mso-width-percent:0;mso-height-percent:0;mso-width-relative:margin;mso-height-relative:margin;v-text-anchor:top" o:gfxdata="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" fillcolor="white [3201]" stroked="f" strokeweight=".5pt">
+              <v:shape id="Zone de texte 1" o:spid="_x0000_s1026" type="#_x0000_t202" style="position:absolute;left:0;text-align:left;margin-left:-7.3pt;margin-top:11.3pt;width:104.8pt;height:32.35pt;z-index:251659264;visibility:visible;mso-wrap-style:square;mso-width-percent:0;mso-height-percent:0;mso-wrap-distance-left:9pt;mso-wrap-distance-top:0;mso-wrap-distance-right:9pt;mso-wrap-distance-bottom:0;mso-position-horizontal:absolute;mso-position-horizontal-relative:text;mso-position-vertical:absolute;mso-position-vertical-relative:text;mso-width-percent:0;mso-height-percent:0;mso-width-relative:margin;mso-height-relative:margin;v-text-anchor:top" o:gfxdata="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" fillcolor="white [3201]" stroked="f" strokeweight=".5pt">
                 <v:textbox>
                   <w:txbxContent>
+                    <w:p>
+                      <w:pPr>
+                        <w:rPr>
+                          <w:rFonts w:ascii="Arial" w:hAnsi="Arial" w:cs="Arial"/>
+                        </w:rPr>
+                      </w:pPr>
+                      <w:r>
+                        <w:rPr>
+                          <w:rFonts w:ascii="Arial" w:hAnsi="Arial" w:cs="Arial"/>
+                        </w:rPr>
+                        <w:t>August 2020/</w:t>
+                      </w:r>
+                      <w:proofErr w:type="gramStart"/>
+                      <w:r>
+                        <w:rPr>
+                          <w:rFonts w:ascii="Arial" w:hAnsi="Arial" w:cs="Arial"/>
+                        </w:rPr>
+                        <w:t>2021:</w:t>
+                      </w:r>
+                      <w:proofErr w:type="gramEnd"/>
+                    </w:p>
                     <w:p>
                       <w:pPr>
                         <w:rPr>
@@ -1367,39 +1447,6 @@
                           <w:rFonts w:ascii="Arial" w:hAnsi="Arial" w:cs="Arial"/>
                         </w:rPr>
                       </w:pPr>
-                      <w:r>
-                        <w:rPr>
-                          <w:rFonts w:ascii="Arial" w:hAnsi="Arial" w:cs="Arial"/>
-                        </w:rPr>
-                        <w:t>August 2020</w:t>
-                      </w:r>
-                      <w:r>
-                        <w:rPr>
-                          <w:rFonts w:ascii="Arial" w:hAnsi="Arial" w:cs="Arial"/>
-                        </w:rPr>
-                        <w:t>/</w:t>
-                      </w:r>
-                      <w:proofErr w:type="gramStart"/>
-                      <w:r>
-                        <w:rPr>
-                          <w:rFonts w:ascii="Arial" w:hAnsi="Arial" w:cs="Arial"/>
-                        </w:rPr>
-                        <w:t>2021</w:t>
-                      </w:r>
-                      <w:r>
-                        <w:rPr>
-                          <w:rFonts w:ascii="Arial" w:hAnsi="Arial" w:cs="Arial"/>
-                        </w:rPr>
-                        <w:t>:</w:t>
-                      </w:r>
-                      <w:proofErr w:type="gramEnd"/>
-                    </w:p>
-                    <w:p>
-                      <w:pPr>
-                        <w:rPr>
-                          <w:rFonts w:ascii="Arial" w:hAnsi="Arial" w:cs="Arial"/>
-                        </w:rPr>
-                      </w:pPr>
                     </w:p>
                   </w:txbxContent>
                 </v:textbox>
@@ -1413,9 +1460,42 @@
           <w:rFonts w:ascii="Arial" w:hAnsi="Arial" w:cs="Arial"/>
           <w:b/>
           <w:bCs/>
-          <w:lang w:val="en-US"/>
-        </w:rPr>
-        <w:t xml:space="preserve">Warehouse </w:t>
+          <w:color w:val="000000"/>
+          <w:lang w:val="en-US"/>
+        </w:rPr>
+        <w:t>Pharmacy Assistant</w:t>
+      </w:r>
+      <w:r>
+        <w:rPr>
+          <w:rFonts w:ascii="Arial" w:hAnsi="Arial" w:cs="Arial"/>
+          <w:color w:val="000000"/>
+          <w:lang w:val="en-US"/>
+        </w:rPr>
+        <w:t>              Preparation of medication / equipment for various</w:t>
+      </w:r>
+      <w:r>
+        <w:rPr>
+          <w:rFonts w:ascii="Arial" w:hAnsi="Arial" w:cs="Arial"/>
+          <w:color w:val="000000"/>
+          <w:lang w:val="en-US"/>
+        </w:rPr>
+        <w:t xml:space="preserve"> department</w:t>
+      </w:r>
+      <w:r>
+        <w:rPr>
+          <w:rFonts w:ascii="Arial" w:hAnsi="Arial" w:cs="Arial"/>
+          <w:color w:val="000000"/>
+          <w:lang w:val="en-US"/>
+        </w:rPr>
+        <w:t xml:space="preserve"> </w:t>
+      </w:r>
+      <w:r>
+        <w:rPr>
+          <w:rFonts w:ascii="Arial" w:hAnsi="Arial" w:cs="Arial"/>
+          <w:color w:val="000000"/>
+          <w:lang w:val="en-US"/>
+        </w:rPr>
+        <w:t xml:space="preserve">  </w:t>
       </w:r>
       <w:r>
         <w:rPr>
@@ -1424,7 +1504,7 @@
           <w:bCs/>
           <w:lang w:val="en-US"/>
         </w:rPr>
-        <w:t>O</w:t>
+        <w:t xml:space="preserve">Warehouse </w:t>
       </w:r>
       <w:r>
         <w:rPr>
@@ -1433,63 +1513,7 @@
           <w:bCs/>
           <w:lang w:val="en-US"/>
         </w:rPr>
-        <w:t>perator</w:t>
-      </w:r>
-      <w:r>
-        <w:rPr>
-          <w:rFonts w:ascii="Arial" w:hAnsi="Arial" w:cs="Arial"/>
-          <w:lang w:val="en-US"/>
-        </w:rPr>
-        <w:t xml:space="preserve"> </w:t>
-      </w:r>
-      <w:r>
-        <w:rPr>
-          <w:rFonts w:ascii="Arial" w:hAnsi="Arial" w:cs="Arial"/>
-          <w:lang w:val="en-US"/>
-        </w:rPr>
-        <w:t xml:space="preserve"> </w:t>
-      </w:r>
-      <w:r>
-        <w:rPr>
-          <w:rFonts w:ascii="Arial" w:hAnsi="Arial" w:cs="Arial"/>
-          <w:lang w:val="en-US"/>
-        </w:rPr>
-        <w:t xml:space="preserve">  </w:t>
-      </w:r>
-      <w:r>
-        <w:rPr>
-          <w:rFonts w:ascii="Arial" w:hAnsi="Arial" w:cs="Arial"/>
-          <w:lang w:val="en-US"/>
-        </w:rPr>
-        <w:t xml:space="preserve">     </w:t>
-      </w:r>
-      <w:r>
-        <w:rPr>
-          <w:rFonts w:ascii="Arial" w:hAnsi="Arial" w:cs="Arial"/>
-          <w:lang w:val="en-US"/>
-        </w:rPr>
-        <w:t xml:space="preserve">    </w:t>
-      </w:r>
-      <w:r>
-        <w:rPr>
-          <w:rFonts w:ascii="Arial" w:hAnsi="Arial" w:cs="Arial"/>
-          <w:lang w:val="en-US"/>
-        </w:rPr>
-        <w:t xml:space="preserve">Manages medication inventory and distribution  </w:t>
-      </w:r>
-      <w:r>
-        <w:rPr>
-          <w:rFonts w:ascii="Arial" w:hAnsi="Arial" w:cs="Arial"/>
-          <w:lang w:val="en-US"/>
-        </w:rPr>
-        <w:t xml:space="preserve">                                                                  </w:t>
-      </w:r>
-      <w:r>
-        <w:rPr>
-          <w:rFonts w:ascii="Arial" w:hAnsi="Arial" w:cs="Arial"/>
-          <w:lang w:val="en-US"/>
-        </w:rPr>
-        <w:t xml:space="preserve"> </w:t>
+        <w:t>O</w:t>
       </w:r>
       <w:r>
         <w:rPr>
@@ -1498,8 +1522,40 @@
           <w:bCs/>
           <w:lang w:val="en-US"/>
         </w:rPr>
-        <w:t xml:space="preserve">Pharmacy </w:t>
-      </w:r>
+        <w:t>perator</w:t>
+      </w:r>
+      <w:r>
+        <w:rPr>
+          <w:rFonts w:ascii="Arial" w:hAnsi="Arial" w:cs="Arial"/>
+          <w:lang w:val="en-US"/>
+        </w:rPr>
+        <w:t xml:space="preserve">  </w:t>
+      </w:r>
+      <w:r>
+        <w:rPr>
+          <w:rFonts w:ascii="Arial" w:hAnsi="Arial" w:cs="Arial"/>
+          <w:lang w:val="en-US"/>
+        </w:rPr>
+        <w:t xml:space="preserve">           Manages medication inventory and distribution                                                             </w:t>
+      </w:r>
+      <w:r>
+        <w:rPr>
+          <w:rFonts w:ascii="Arial" w:hAnsi="Arial" w:cs="Arial"/>
+          <w:lang w:val="en-US"/>
+        </w:rPr>
+        <w:tab/>
+        <w:t xml:space="preserve">                </w:t>
+      </w:r>
+    </w:p>
+    <w:p>
+      <w:pPr>
+        <w:spacing w:before="100" w:beforeAutospacing="1" w:after="100" w:afterAutospacing="1"/>
+        <w:rPr>
+          <w:rFonts w:ascii="Arial" w:hAnsi="Arial" w:cs="Arial"/>
+          <w:color w:val="000000"/>
+          <w:lang w:val="en-US"/>
+        </w:rPr>
+      </w:pPr>
       <w:r>
         <w:rPr>
           <w:rFonts w:ascii="Arial" w:hAnsi="Arial" w:cs="Arial"/>
@@ -1507,7 +1563,7 @@
           <w:bCs/>
           <w:lang w:val="en-US"/>
         </w:rPr>
-        <w:t>A</w:t>
+        <w:t>INTHEBOX</w:t>
       </w:r>
       <w:r>
         <w:rPr>
@@ -1516,13 +1572,6 @@
           <w:bCs/>
           <w:lang w:val="en-US"/>
         </w:rPr>
-        <w:t>ssistant</w:t>
-      </w:r>
-      <w:r>
-        <w:rPr>
-          <w:rFonts w:ascii="Arial" w:hAnsi="Arial" w:cs="Arial"/>
-          <w:lang w:val="en-US"/>
-        </w:rPr>
         <w:t xml:space="preserve"> </w:t>
       </w:r>
       <w:r>
@@ -1530,77 +1579,55 @@
           <w:rFonts w:ascii="Arial" w:hAnsi="Arial" w:cs="Arial"/>
           <w:lang w:val="en-US"/>
         </w:rPr>
-        <w:t xml:space="preserve">         </w:t>
-      </w:r>
-      <w:r>
-        <w:rPr>
-          <w:rFonts w:ascii="Arial" w:hAnsi="Arial" w:cs="Arial"/>
-          <w:lang w:val="en-US"/>
-        </w:rPr>
-        <w:t xml:space="preserve"> </w:t>
-      </w:r>
-      <w:r>
-        <w:rPr>
-          <w:rFonts w:ascii="Arial" w:hAnsi="Arial" w:cs="Arial"/>
-          <w:lang w:val="en-US"/>
-        </w:rPr>
-        <w:t xml:space="preserve">   </w:t>
-      </w:r>
-      <w:r>
-        <w:rPr>
-          <w:rFonts w:ascii="Arial" w:hAnsi="Arial" w:cs="Arial"/>
-          <w:lang w:val="en-US"/>
-        </w:rPr>
-        <w:t xml:space="preserve">Preparation of </w:t>
-      </w:r>
-      <w:r>
-        <w:rPr>
-          <w:rFonts w:ascii="Arial" w:hAnsi="Arial" w:cs="Arial"/>
-          <w:lang w:val="en-US"/>
-        </w:rPr>
-        <w:t>medication</w:t>
-      </w:r>
-      <w:r>
-        <w:rPr>
-          <w:rFonts w:ascii="Arial" w:hAnsi="Arial" w:cs="Arial"/>
-          <w:lang w:val="en-US"/>
-        </w:rPr>
-        <w:t xml:space="preserve"> </w:t>
-      </w:r>
-      <w:r>
-        <w:rPr>
-          <w:rFonts w:ascii="Arial" w:hAnsi="Arial" w:cs="Arial"/>
-          <w:lang w:val="en-US"/>
-        </w:rPr>
-        <w:t xml:space="preserve">/ equipment </w:t>
-      </w:r>
-      <w:r>
-        <w:rPr>
-          <w:rFonts w:ascii="Arial" w:hAnsi="Arial" w:cs="Arial"/>
-          <w:lang w:val="en-US"/>
-        </w:rPr>
-        <w:t>for various department</w:t>
-      </w:r>
-      <w:r>
-        <w:rPr>
-          <w:rFonts w:ascii="Arial" w:hAnsi="Arial" w:cs="Arial"/>
-          <w:lang w:val="en-US"/>
-        </w:rPr>
-        <w:tab/>
-        <w:t xml:space="preserve">                </w:t>
-      </w:r>
-    </w:p>
-    <w:p>
-      <w:pPr>
-        <w:spacing w:before="100" w:beforeAutospacing="1" w:after="100" w:afterAutospacing="1"/>
-        <w:ind w:left="2220"/>
+        <w:t>–</w:t>
+      </w:r>
+      <w:r>
+        <w:rPr>
+          <w:rFonts w:ascii="Arial" w:hAnsi="Arial" w:cs="Arial"/>
+          <w:lang w:val="en-US"/>
+        </w:rPr>
+        <w:t xml:space="preserve"> 74000 Annecy</w:t>
+      </w:r>
+      <w:r>
         <w:rPr>
           <w:rFonts w:ascii="Arial" w:hAnsi="Arial" w:cs="Arial"/>
           <w:b/>
           <w:bCs/>
           <w:lang w:val="en-US"/>
         </w:rPr>
-      </w:pPr>
+        <w:t xml:space="preserve"> </w:t>
+      </w:r>
+    </w:p>
+    <w:p>
+      <w:pPr>
+        <w:spacing w:before="100" w:beforeAutospacing="1"/>
+        <w:rPr>
+          <w:rFonts w:ascii="Arial" w:hAnsi="Arial" w:cs="Arial"/>
+          <w:lang w:val="en-US"/>
+        </w:rPr>
+      </w:pPr>
+      <w:r>
+        <w:rPr>
+          <w:rFonts w:ascii="Arial" w:hAnsi="Arial" w:cs="Arial"/>
+          <w:lang w:val="en-US"/>
+        </w:rPr>
+        <w:t>June 2020:</w:t>
+      </w:r>
+      <w:r>
+        <w:rPr>
+          <w:rFonts w:ascii="Arial" w:hAnsi="Arial" w:cs="Arial"/>
+          <w:lang w:val="en-US"/>
+        </w:rPr>
+        <w:tab/>
+      </w:r>
+      <w:r>
+        <w:rPr>
+          <w:rFonts w:ascii="Arial" w:hAnsi="Arial" w:cs="Arial"/>
+          <w:lang w:val="en-US"/>
+        </w:rPr>
+        <w:tab/>
+        <w:t xml:space="preserve"> </w:t>
+      </w:r>
       <w:r>
         <w:rPr>
           <w:rFonts w:ascii="Arial" w:hAnsi="Arial" w:cs="Arial"/>
@@ -1608,8 +1635,430 @@
           <w:bCs/>
           <w:lang w:val="en-US"/>
         </w:rPr>
-        <w:t>INTHEBOX</w:t>
-      </w:r>
+        <w:t>Observational internship</w:t>
+      </w:r>
+      <w:r>
+        <w:rPr>
+          <w:rFonts w:ascii="Arial" w:hAnsi="Arial" w:cs="Arial"/>
+          <w:lang w:val="en-US"/>
+        </w:rPr>
+        <w:t xml:space="preserve"> </w:t>
+      </w:r>
+      <w:r>
+        <w:rPr>
+          <w:rFonts w:ascii="Arial" w:hAnsi="Arial" w:cs="Arial"/>
+          <w:lang w:val="en-US"/>
+        </w:rPr>
+        <w:t xml:space="preserve">      </w:t>
+      </w:r>
+      <w:r>
+        <w:rPr>
+          <w:rFonts w:ascii="Arial" w:hAnsi="Arial" w:cs="Arial"/>
+          <w:lang w:val="en-US"/>
+        </w:rPr>
+        <w:t>Discovery internship on VFX and animation</w:t>
+      </w:r>
+    </w:p>
+    <w:p>
+      <w:pPr>
+        <w:pStyle w:val="Titre1"/>
+        <w:rPr>
+          <w:lang w:val="en-US"/>
+        </w:rPr>
+      </w:pPr>
+      <w:r>
+        <w:rPr>
+          <w:lang w:val="en-US"/>
+        </w:rPr>
+        <w:t>SKILLS</w:t>
+      </w:r>
+    </w:p>
+    <w:p>
+      <w:pPr>
+        <w:spacing w:line="360" w:lineRule="auto"/>
+        <w:ind w:left="2136"/>
+        <w:rPr>
+          <w:rFonts w:ascii="Arial" w:hAnsi="Arial" w:cs="Arial"/>
+          <w:lang w:val="en-US"/>
+        </w:rPr>
+      </w:pPr>
+      <w:r>
+        <w:rPr>
+          <w:rFonts w:ascii="Arial" w:hAnsi="Arial" w:cs="Arial"/>
+          <w:lang w:val="en-US"/>
+        </w:rPr>
+        <w:t xml:space="preserve"> </w:t>
+      </w:r>
+      <w:r>
+        <w:rPr>
+          <w:rFonts w:ascii="Arial" w:hAnsi="Arial" w:cs="Arial"/>
+          <w:lang w:val="en-US"/>
+        </w:rPr>
+        <w:t>LibreOffice and Microsoft Office Suite (Word, Excel, PowerPoint)</w:t>
+      </w:r>
+    </w:p>
+    <w:p>
+      <w:pPr>
+        <w:spacing w:line="360" w:lineRule="auto"/>
+        <w:ind w:left="1428" w:firstLine="696"/>
+        <w:rPr>
+          <w:rFonts w:ascii="Arial" w:hAnsi="Arial" w:cs="Arial"/>
+          <w:lang w:val="en-US"/>
+        </w:rPr>
+      </w:pPr>
+      <w:r>
+        <w:rPr>
+          <w:rFonts w:ascii="Arial" w:hAnsi="Arial" w:cs="Arial"/>
+          <w:lang w:val="en-US"/>
+        </w:rPr>
+        <w:t xml:space="preserve"> </w:t>
+      </w:r>
+      <w:r>
+        <w:rPr>
+          <w:rFonts w:ascii="Arial" w:hAnsi="Arial" w:cs="Arial"/>
+          <w:lang w:val="en-US"/>
+        </w:rPr>
+        <w:t xml:space="preserve">Python, C, C++, MATLAB, </w:t>
+      </w:r>
+      <w:r>
+        <w:rPr>
+          <w:rFonts w:ascii="Arial" w:hAnsi="Arial" w:cs="Arial"/>
+          <w:lang w:val="en-US"/>
+        </w:rPr>
+        <w:t xml:space="preserve">Git, GitHub, </w:t>
+      </w:r>
+      <w:proofErr w:type="spellStart"/>
+      <w:r>
+        <w:rPr>
+          <w:rFonts w:ascii="Arial" w:hAnsi="Arial" w:cs="Arial"/>
+          <w:lang w:val="en-US"/>
+        </w:rPr>
+        <w:t>PyTorch</w:t>
+      </w:r>
+      <w:proofErr w:type="spellEnd"/>
+      <w:r>
+        <w:rPr>
+          <w:rFonts w:ascii="Arial" w:hAnsi="Arial" w:cs="Arial"/>
+          <w:lang w:val="en-US"/>
+        </w:rPr>
+        <w:t xml:space="preserve"> </w:t>
+      </w:r>
+      <w:r>
+        <w:rPr>
+          <w:rFonts w:ascii="Arial" w:hAnsi="Arial" w:cs="Arial"/>
+          <w:lang w:val="en-US"/>
+        </w:rPr>
+        <w:t>and Machine Language programming</w:t>
+      </w:r>
+    </w:p>
+    <w:p>
+      <w:pPr>
+        <w:spacing w:line="360" w:lineRule="auto"/>
+        <w:ind w:left="1428" w:firstLine="696"/>
+        <w:rPr>
+          <w:rFonts w:ascii="Arial" w:hAnsi="Arial" w:cs="Arial"/>
+          <w:lang w:val="en-US"/>
+        </w:rPr>
+      </w:pPr>
+      <w:r>
+        <w:rPr>
+          <w:rFonts w:ascii="Arial" w:hAnsi="Arial" w:cs="Arial"/>
+          <w:lang w:val="en-US"/>
+        </w:rPr>
+        <w:t xml:space="preserve"> </w:t>
+      </w:r>
+      <w:r>
+        <w:rPr>
+          <w:rFonts w:ascii="Arial" w:hAnsi="Arial" w:cs="Arial"/>
+          <w:lang w:val="en-US"/>
+        </w:rPr>
+        <w:t xml:space="preserve">CAD </w:t>
+      </w:r>
+      <w:proofErr w:type="spellStart"/>
+      <w:r>
+        <w:rPr>
+          <w:rFonts w:ascii="Arial" w:hAnsi="Arial" w:cs="Arial"/>
+          <w:lang w:val="en-US"/>
+        </w:rPr>
+        <w:t>Softwares</w:t>
+      </w:r>
+      <w:proofErr w:type="spellEnd"/>
+      <w:r>
+        <w:rPr>
+          <w:rFonts w:ascii="Arial" w:hAnsi="Arial" w:cs="Arial"/>
+          <w:lang w:val="en-US"/>
+        </w:rPr>
+        <w:t xml:space="preserve"> – CATIA, SolidWorks, </w:t>
+      </w:r>
+      <w:proofErr w:type="spellStart"/>
+      <w:r>
+        <w:rPr>
+          <w:rFonts w:ascii="Arial" w:hAnsi="Arial" w:cs="Arial"/>
+          <w:lang w:val="en-US"/>
+        </w:rPr>
+        <w:t>AutoDesk</w:t>
+      </w:r>
+      <w:proofErr w:type="spellEnd"/>
+      <w:r>
+        <w:rPr>
+          <w:rFonts w:ascii="Arial" w:hAnsi="Arial" w:cs="Arial"/>
+          <w:lang w:val="en-US"/>
+        </w:rPr>
+        <w:t xml:space="preserve"> Fusion 360</w:t>
+      </w:r>
+      <w:r>
+        <w:rPr>
+          <w:rFonts w:ascii="Arial" w:hAnsi="Arial" w:cs="Arial"/>
+          <w:lang w:val="en-US"/>
+        </w:rPr>
+        <w:t xml:space="preserve">, </w:t>
+      </w:r>
+      <w:proofErr w:type="spellStart"/>
+      <w:r>
+        <w:rPr>
+          <w:rFonts w:ascii="Arial" w:hAnsi="Arial" w:cs="Arial"/>
+          <w:lang w:val="en-US"/>
+        </w:rPr>
+        <w:t>KLayout</w:t>
+      </w:r>
+      <w:proofErr w:type="spellEnd"/>
+    </w:p>
+    <w:p>
+      <w:pPr>
+        <w:spacing w:line="360" w:lineRule="auto"/>
+        <w:ind w:left="1428" w:firstLine="696"/>
+        <w:rPr>
+          <w:rFonts w:ascii="Arial" w:hAnsi="Arial" w:cs="Arial"/>
+          <w:lang w:val="en-US"/>
+        </w:rPr>
+      </w:pPr>
+      <w:r>
+        <w:rPr>
+          <w:rFonts w:ascii="Arial" w:hAnsi="Arial" w:cs="Arial"/>
+          <w:lang w:val="en-US"/>
+        </w:rPr>
+        <w:t xml:space="preserve"> </w:t>
+      </w:r>
+      <w:r>
+        <w:rPr>
+          <w:rFonts w:ascii="Arial" w:hAnsi="Arial" w:cs="Arial"/>
+          <w:lang w:val="en-US"/>
+        </w:rPr>
+        <w:t>Basic knowledge of HTML</w:t>
+      </w:r>
+      <w:r>
+        <w:rPr>
+          <w:rFonts w:ascii="Arial" w:hAnsi="Arial" w:cs="Arial"/>
+          <w:lang w:val="en-US"/>
+        </w:rPr>
+        <w:t xml:space="preserve">, </w:t>
+      </w:r>
+      <w:r>
+        <w:rPr>
+          <w:rFonts w:ascii="Arial" w:hAnsi="Arial" w:cs="Arial"/>
+          <w:lang w:val="en-US"/>
+        </w:rPr>
+        <w:t xml:space="preserve">CSS </w:t>
+      </w:r>
+      <w:r>
+        <w:rPr>
+          <w:rFonts w:ascii="Arial" w:hAnsi="Arial" w:cs="Arial"/>
+          <w:lang w:val="en-US"/>
+        </w:rPr>
+        <w:t xml:space="preserve">and JSON </w:t>
+      </w:r>
+      <w:r>
+        <w:rPr>
+          <w:rFonts w:ascii="Arial" w:hAnsi="Arial" w:cs="Arial"/>
+          <w:lang w:val="en-US"/>
+        </w:rPr>
+        <w:t>programming</w:t>
+      </w:r>
+    </w:p>
+    <w:p>
+      <w:pPr>
+        <w:spacing w:line="360" w:lineRule="auto"/>
+        <w:ind w:left="1428" w:firstLine="696"/>
+        <w:rPr>
+          <w:rFonts w:ascii="Arial" w:hAnsi="Arial" w:cs="Arial"/>
+          <w:lang w:val="en-US"/>
+        </w:rPr>
+      </w:pPr>
+      <w:r>
+        <w:rPr>
+          <w:rFonts w:ascii="Arial" w:hAnsi="Arial" w:cs="Arial"/>
+          <w:lang w:val="en-US"/>
+        </w:rPr>
+        <w:t xml:space="preserve"> </w:t>
+      </w:r>
+      <w:r>
+        <w:rPr>
+          <w:rFonts w:ascii="Arial" w:hAnsi="Arial" w:cs="Arial"/>
+          <w:lang w:val="en-US"/>
+        </w:rPr>
+        <w:t>Hands-on with cleanroom equipment (spin-coater, photolithography, dry/wet etching, metrology)</w:t>
+      </w:r>
+    </w:p>
+    <w:p>
+      <w:pPr>
+        <w:spacing w:line="360" w:lineRule="auto"/>
+        <w:ind w:left="1428" w:firstLine="696"/>
+        <w:rPr>
+          <w:rFonts w:ascii="Arial" w:hAnsi="Arial" w:cs="Arial"/>
+          <w:lang w:val="en-US"/>
+        </w:rPr>
+      </w:pPr>
+      <w:r>
+        <w:rPr>
+          <w:rFonts w:ascii="Arial" w:hAnsi="Arial" w:cs="Arial"/>
+          <w:lang w:val="en-US"/>
+        </w:rPr>
+        <w:t xml:space="preserve"> </w:t>
+      </w:r>
+      <w:r>
+        <w:rPr>
+          <w:rFonts w:ascii="Arial" w:hAnsi="Arial" w:cs="Arial"/>
+          <w:lang w:val="en-US"/>
+        </w:rPr>
+        <w:t>Proficient in using various social media platforms</w:t>
+      </w:r>
+    </w:p>
+    <w:p>
+      <w:pPr>
+        <w:pStyle w:val="Titre1"/>
+        <w:rPr>
+          <w:lang w:val="en-US"/>
+        </w:rPr>
+      </w:pPr>
+      <w:r>
+        <w:rPr>
+          <w:lang w:val="en-US"/>
+        </w:rPr>
+        <w:t>LANGUAGES</w:t>
+      </w:r>
+    </w:p>
+    <w:p>
+      <w:pPr>
+        <w:spacing w:before="100" w:beforeAutospacing="1" w:after="100" w:afterAutospacing="1"/>
+        <w:ind w:left="720"/>
+        <w:rPr>
+          <w:rFonts w:ascii="Arial" w:hAnsi="Arial" w:cs="Arial"/>
+          <w:lang w:val="en-US"/>
+        </w:rPr>
+      </w:pPr>
+      <w:r>
+        <w:rPr>
+          <w:rFonts w:ascii="Arial" w:hAnsi="Arial" w:cs="Arial"/>
+          <w:lang w:val="en-US"/>
+        </w:rPr>
+        <w:t xml:space="preserve">French: </w:t>
+      </w:r>
+      <w:r>
+        <w:rPr>
+          <w:rFonts w:ascii="Arial" w:hAnsi="Arial" w:cs="Arial"/>
+          <w:lang w:val="en-US"/>
+        </w:rPr>
+        <w:t>C2</w:t>
+      </w:r>
+      <w:r>
+        <w:rPr>
+          <w:rFonts w:ascii="Arial" w:hAnsi="Arial" w:cs="Arial"/>
+          <w:lang w:val="en-US"/>
+        </w:rPr>
+        <w:t xml:space="preserve"> (Native)</w:t>
+      </w:r>
+      <w:r>
+        <w:rPr>
+          <w:rFonts w:ascii="Arial" w:hAnsi="Arial" w:cs="Arial"/>
+          <w:lang w:val="en-US"/>
+        </w:rPr>
+        <w:tab/>
+      </w:r>
+      <w:r>
+        <w:rPr>
+          <w:rFonts w:ascii="Arial" w:hAnsi="Arial" w:cs="Arial"/>
+          <w:lang w:val="en-US"/>
+        </w:rPr>
+        <w:tab/>
+      </w:r>
+      <w:r>
+        <w:rPr>
+          <w:rFonts w:ascii="Arial" w:hAnsi="Arial" w:cs="Arial"/>
+          <w:lang w:val="en-US"/>
+        </w:rPr>
+        <w:tab/>
+      </w:r>
+      <w:r>
+        <w:rPr>
+          <w:rFonts w:ascii="Arial" w:hAnsi="Arial" w:cs="Arial"/>
+          <w:lang w:val="en-US"/>
+        </w:rPr>
+        <w:tab/>
+      </w:r>
+      <w:r>
+        <w:rPr>
+          <w:rFonts w:ascii="Arial" w:hAnsi="Arial" w:cs="Arial"/>
+          <w:lang w:val="en-US"/>
+        </w:rPr>
+        <w:t>English: C1</w:t>
+      </w:r>
+      <w:r>
+        <w:rPr>
+          <w:rFonts w:ascii="Arial" w:hAnsi="Arial" w:cs="Arial"/>
+          <w:lang w:val="en-US"/>
+        </w:rPr>
+        <w:tab/>
+      </w:r>
+      <w:r>
+        <w:rPr>
+          <w:rFonts w:ascii="Arial" w:hAnsi="Arial" w:cs="Arial"/>
+          <w:lang w:val="en-US"/>
+        </w:rPr>
+        <w:tab/>
+      </w:r>
+      <w:r>
+        <w:rPr>
+          <w:rFonts w:ascii="Arial" w:hAnsi="Arial" w:cs="Arial"/>
+          <w:lang w:val="en-US"/>
+        </w:rPr>
+        <w:tab/>
+      </w:r>
+      <w:r>
+        <w:rPr>
+          <w:rFonts w:ascii="Arial" w:hAnsi="Arial" w:cs="Arial"/>
+          <w:lang w:val="en-US"/>
+        </w:rPr>
+        <w:tab/>
+      </w:r>
+      <w:r>
+        <w:rPr>
+          <w:rFonts w:ascii="Arial" w:hAnsi="Arial" w:cs="Arial"/>
+          <w:lang w:val="en-US"/>
+        </w:rPr>
+        <w:t>Spanish: B2</w:t>
+      </w:r>
+    </w:p>
+    <w:p>
+      <w:pPr>
+        <w:pStyle w:val="Titre1"/>
+        <w:rPr>
+          <w:lang w:val="en-US"/>
+        </w:rPr>
+      </w:pPr>
+      <w:r>
+        <w:rPr>
+          <w:lang w:val="en-US"/>
+        </w:rPr>
+        <w:t>OTHERS</w:t>
+      </w:r>
+    </w:p>
+    <w:p>
+      <w:pPr>
+        <w:rPr>
+          <w:rFonts w:ascii="Arial" w:hAnsi="Arial" w:cs="Arial"/>
+          <w:lang w:val="en-US"/>
+        </w:rPr>
+      </w:pPr>
       <w:r>
         <w:rPr>
           <w:rFonts w:ascii="Arial" w:hAnsi="Arial" w:cs="Arial"/>
@@ -1617,21 +2066,7 @@
           <w:bCs/>
           <w:lang w:val="en-US"/>
         </w:rPr>
-        <w:t xml:space="preserve"> </w:t>
-      </w:r>
-      <w:r>
-        <w:rPr>
-          <w:rFonts w:ascii="Arial" w:hAnsi="Arial" w:cs="Arial"/>
-          <w:lang w:val="en-US"/>
-        </w:rPr>
-        <w:t>–</w:t>
-      </w:r>
-      <w:r>
-        <w:rPr>
-          <w:rFonts w:ascii="Arial" w:hAnsi="Arial" w:cs="Arial"/>
-          <w:lang w:val="en-US"/>
-        </w:rPr>
-        <w:t xml:space="preserve"> 74000 Annecy</w:t>
+        <w:t>License</w:t>
       </w:r>
       <w:r>
         <w:rPr>
@@ -1640,38 +2075,7 @@
           <w:bCs/>
           <w:lang w:val="en-US"/>
         </w:rPr>
-        <w:t xml:space="preserve"> </w:t>
-      </w:r>
-    </w:p>
-    <w:p>
-      <w:pPr>
-        <w:spacing w:before="100" w:beforeAutospacing="1"/>
-        <w:rPr>
-          <w:rFonts w:ascii="Arial" w:hAnsi="Arial" w:cs="Arial"/>
-          <w:lang w:val="en-US"/>
-        </w:rPr>
-      </w:pPr>
-      <w:r>
-        <w:rPr>
-          <w:rFonts w:ascii="Arial" w:hAnsi="Arial" w:cs="Arial"/>
-          <w:lang w:val="en-US"/>
-        </w:rPr>
-        <w:t>June 2020:</w:t>
-      </w:r>
-      <w:r>
-        <w:rPr>
-          <w:rFonts w:ascii="Arial" w:hAnsi="Arial" w:cs="Arial"/>
-          <w:lang w:val="en-US"/>
-        </w:rPr>
-        <w:tab/>
-      </w:r>
-      <w:r>
-        <w:rPr>
-          <w:rFonts w:ascii="Arial" w:hAnsi="Arial" w:cs="Arial"/>
-          <w:lang w:val="en-US"/>
-        </w:rPr>
-        <w:tab/>
-        <w:t xml:space="preserve"> </w:t>
+        <w:t xml:space="preserve"> /</w:t>
       </w:r>
       <w:r>
         <w:rPr>
@@ -1680,7 +2084,14 @@
           <w:bCs/>
           <w:lang w:val="en-US"/>
         </w:rPr>
-        <w:t>Observational internship</w:t>
+        <w:t xml:space="preserve"> certificate</w:t>
+      </w:r>
+      <w:r>
+        <w:rPr>
+          <w:rFonts w:ascii="Arial" w:hAnsi="Arial" w:cs="Arial"/>
+          <w:lang w:val="en-US"/>
+        </w:rPr>
+        <w:t xml:space="preserve">: </w:t>
       </w:r>
       <w:r>
         <w:rPr>
@@ -1694,34 +2105,26 @@
           <w:rFonts w:ascii="Arial" w:hAnsi="Arial" w:cs="Arial"/>
           <w:lang w:val="en-US"/>
         </w:rPr>
-        <w:t xml:space="preserve">      </w:t>
-      </w:r>
-      <w:r>
-        <w:rPr>
-          <w:rFonts w:ascii="Arial" w:hAnsi="Arial" w:cs="Arial"/>
-          <w:lang w:val="en-US"/>
-        </w:rPr>
-        <w:t>Discovery internship on VFX and animation</w:t>
-      </w:r>
-    </w:p>
-    <w:p>
-      <w:pPr>
-        <w:pStyle w:val="Titre1"/>
-        <w:rPr>
-          <w:lang w:val="en-US"/>
-        </w:rPr>
-      </w:pPr>
-      <w:r>
-        <w:rPr>
-          <w:lang w:val="en-US"/>
-        </w:rPr>
-        <w:t>SKILLS</w:t>
-      </w:r>
-    </w:p>
-    <w:p>
-      <w:pPr>
-        <w:spacing w:line="360" w:lineRule="auto"/>
-        <w:ind w:left="2136"/>
+        <w:t xml:space="preserve">   </w:t>
+      </w:r>
+      <w:r>
+        <w:rPr>
+          <w:rFonts w:ascii="Arial" w:hAnsi="Arial" w:cs="Arial"/>
+          <w:lang w:val="en-US"/>
+        </w:rPr>
+        <w:t>-     D</w:t>
+      </w:r>
+      <w:r>
+        <w:rPr>
+          <w:rFonts w:ascii="Arial" w:hAnsi="Arial" w:cs="Arial"/>
+          <w:lang w:val="en-US"/>
+        </w:rPr>
+        <w:t>river's license (Category B) in 2020</w:t>
+      </w:r>
+    </w:p>
+    <w:p>
+      <w:pPr>
+        <w:ind w:left="1416" w:firstLine="708"/>
         <w:rPr>
           <w:rFonts w:ascii="Arial" w:hAnsi="Arial" w:cs="Arial"/>
           <w:lang w:val="en-US"/>
@@ -1739,367 +2142,104 @@
           <w:rFonts w:ascii="Arial" w:hAnsi="Arial" w:cs="Arial"/>
           <w:lang w:val="en-US"/>
         </w:rPr>
-        <w:t>LibreOffice and Microsoft Office Suite (Word, Excel, PowerPoint)</w:t>
-      </w:r>
-    </w:p>
-    <w:p>
-      <w:pPr>
-        <w:spacing w:line="360" w:lineRule="auto"/>
-        <w:ind w:left="1428" w:firstLine="696"/>
-        <w:rPr>
-          <w:rFonts w:ascii="Arial" w:hAnsi="Arial" w:cs="Arial"/>
-          <w:lang w:val="en-US"/>
-        </w:rPr>
-      </w:pPr>
-      <w:r>
-        <w:rPr>
-          <w:rFonts w:ascii="Arial" w:hAnsi="Arial" w:cs="Arial"/>
-          <w:lang w:val="en-US"/>
-        </w:rPr>
-        <w:t xml:space="preserve"> </w:t>
-      </w:r>
-      <w:r>
-        <w:rPr>
-          <w:rFonts w:ascii="Arial" w:hAnsi="Arial" w:cs="Arial"/>
-          <w:lang w:val="en-US"/>
-        </w:rPr>
-        <w:t xml:space="preserve">Python, C, C++, MATLAB, </w:t>
-      </w:r>
-      <w:r>
-        <w:rPr>
-          <w:rFonts w:ascii="Arial" w:hAnsi="Arial" w:cs="Arial"/>
-          <w:lang w:val="en-US"/>
-        </w:rPr>
-        <w:t xml:space="preserve">Git, GitHub, </w:t>
-      </w:r>
-      <w:proofErr w:type="spellStart"/>
-      <w:r>
-        <w:rPr>
-          <w:rFonts w:ascii="Arial" w:hAnsi="Arial" w:cs="Arial"/>
-          <w:lang w:val="en-US"/>
-        </w:rPr>
-        <w:t>PyTorch</w:t>
-      </w:r>
-      <w:proofErr w:type="spellEnd"/>
-      <w:r>
-        <w:rPr>
-          <w:rFonts w:ascii="Arial" w:hAnsi="Arial" w:cs="Arial"/>
-          <w:lang w:val="en-US"/>
-        </w:rPr>
-        <w:t xml:space="preserve"> </w:t>
-      </w:r>
-      <w:r>
-        <w:rPr>
-          <w:rFonts w:ascii="Arial" w:hAnsi="Arial" w:cs="Arial"/>
-          <w:lang w:val="en-US"/>
-        </w:rPr>
-        <w:t>and Machine Language programming</w:t>
-      </w:r>
-    </w:p>
-    <w:p>
-      <w:pPr>
-        <w:spacing w:line="360" w:lineRule="auto"/>
-        <w:ind w:left="1428" w:firstLine="696"/>
-        <w:rPr>
-          <w:rFonts w:ascii="Arial" w:hAnsi="Arial" w:cs="Arial"/>
-          <w:lang w:val="en-US"/>
-        </w:rPr>
-      </w:pPr>
-      <w:r>
-        <w:rPr>
-          <w:rFonts w:ascii="Arial" w:hAnsi="Arial" w:cs="Arial"/>
-          <w:lang w:val="en-US"/>
-        </w:rPr>
-        <w:t xml:space="preserve"> </w:t>
-      </w:r>
-      <w:r>
-        <w:rPr>
-          <w:rFonts w:ascii="Arial" w:hAnsi="Arial" w:cs="Arial"/>
-          <w:lang w:val="en-US"/>
-        </w:rPr>
-        <w:t xml:space="preserve">CAD </w:t>
-      </w:r>
-      <w:proofErr w:type="spellStart"/>
-      <w:r>
-        <w:rPr>
-          <w:rFonts w:ascii="Arial" w:hAnsi="Arial" w:cs="Arial"/>
-          <w:lang w:val="en-US"/>
-        </w:rPr>
-        <w:t>Softwares</w:t>
-      </w:r>
-      <w:proofErr w:type="spellEnd"/>
-      <w:r>
-        <w:rPr>
-          <w:rFonts w:ascii="Arial" w:hAnsi="Arial" w:cs="Arial"/>
-          <w:lang w:val="en-US"/>
-        </w:rPr>
-        <w:t xml:space="preserve"> – CATIA, SolidWorks, </w:t>
-      </w:r>
-      <w:proofErr w:type="spellStart"/>
-      <w:r>
-        <w:rPr>
-          <w:rFonts w:ascii="Arial" w:hAnsi="Arial" w:cs="Arial"/>
-          <w:lang w:val="en-US"/>
-        </w:rPr>
-        <w:t>AutoDesk</w:t>
-      </w:r>
-      <w:proofErr w:type="spellEnd"/>
-      <w:r>
-        <w:rPr>
-          <w:rFonts w:ascii="Arial" w:hAnsi="Arial" w:cs="Arial"/>
-          <w:lang w:val="en-US"/>
-        </w:rPr>
-        <w:t xml:space="preserve"> Fusion 360</w:t>
-      </w:r>
-      <w:r>
-        <w:rPr>
-          <w:rFonts w:ascii="Arial" w:hAnsi="Arial" w:cs="Arial"/>
-          <w:lang w:val="en-US"/>
-        </w:rPr>
-        <w:t xml:space="preserve">, </w:t>
-      </w:r>
-      <w:proofErr w:type="spellStart"/>
-      <w:r>
-        <w:rPr>
-          <w:rFonts w:ascii="Arial" w:hAnsi="Arial" w:cs="Arial"/>
-          <w:lang w:val="en-US"/>
-        </w:rPr>
-        <w:t>KLayout</w:t>
-      </w:r>
-      <w:proofErr w:type="spellEnd"/>
-    </w:p>
-    <w:p>
-      <w:pPr>
-        <w:spacing w:line="360" w:lineRule="auto"/>
-        <w:ind w:left="1428" w:firstLine="696"/>
-        <w:rPr>
-          <w:rFonts w:ascii="Arial" w:hAnsi="Arial" w:cs="Arial"/>
-          <w:lang w:val="en-US"/>
-        </w:rPr>
-      </w:pPr>
-      <w:r>
-        <w:rPr>
-          <w:rFonts w:ascii="Arial" w:hAnsi="Arial" w:cs="Arial"/>
-          <w:lang w:val="en-US"/>
-        </w:rPr>
-        <w:t xml:space="preserve"> </w:t>
-      </w:r>
-      <w:r>
-        <w:rPr>
-          <w:rFonts w:ascii="Arial" w:hAnsi="Arial" w:cs="Arial"/>
-          <w:lang w:val="en-US"/>
-        </w:rPr>
-        <w:t>Basic knowledge of HTML</w:t>
-      </w:r>
-      <w:r>
-        <w:rPr>
-          <w:rFonts w:ascii="Arial" w:hAnsi="Arial" w:cs="Arial"/>
-          <w:lang w:val="en-US"/>
-        </w:rPr>
-        <w:t xml:space="preserve">, </w:t>
-      </w:r>
-      <w:r>
-        <w:rPr>
-          <w:rFonts w:ascii="Arial" w:hAnsi="Arial" w:cs="Arial"/>
-          <w:lang w:val="en-US"/>
-        </w:rPr>
-        <w:t xml:space="preserve">CSS </w:t>
-      </w:r>
-      <w:r>
-        <w:rPr>
-          <w:rFonts w:ascii="Arial" w:hAnsi="Arial" w:cs="Arial"/>
-          <w:lang w:val="en-US"/>
-        </w:rPr>
-        <w:t xml:space="preserve">and JSON </w:t>
-      </w:r>
-      <w:r>
-        <w:rPr>
-          <w:rFonts w:ascii="Arial" w:hAnsi="Arial" w:cs="Arial"/>
-          <w:lang w:val="en-US"/>
-        </w:rPr>
-        <w:t>programming</w:t>
-      </w:r>
-    </w:p>
-    <w:p>
-      <w:pPr>
-        <w:spacing w:line="360" w:lineRule="auto"/>
-        <w:ind w:left="1428" w:firstLine="696"/>
-        <w:rPr>
-          <w:rFonts w:ascii="Arial" w:hAnsi="Arial" w:cs="Arial"/>
-          <w:lang w:val="en-US"/>
-        </w:rPr>
-      </w:pPr>
-      <w:r>
-        <w:rPr>
-          <w:rFonts w:ascii="Arial" w:hAnsi="Arial" w:cs="Arial"/>
-          <w:lang w:val="en-US"/>
-        </w:rPr>
-        <w:t xml:space="preserve"> </w:t>
-      </w:r>
-      <w:r>
-        <w:rPr>
-          <w:rFonts w:ascii="Arial" w:hAnsi="Arial" w:cs="Arial"/>
-          <w:lang w:val="en-US"/>
-        </w:rPr>
-        <w:t>Hands-on with cleanroom equipment (spin-coater, photolithography, dry/wet etching, metrology)</w:t>
-      </w:r>
-    </w:p>
-    <w:p>
-      <w:pPr>
-        <w:spacing w:line="360" w:lineRule="auto"/>
-        <w:ind w:left="1428" w:firstLine="696"/>
-        <w:rPr>
-          <w:rFonts w:ascii="Arial" w:hAnsi="Arial" w:cs="Arial"/>
-          <w:lang w:val="en-US"/>
-        </w:rPr>
-      </w:pPr>
-      <w:r>
-        <w:rPr>
-          <w:rFonts w:ascii="Arial" w:hAnsi="Arial" w:cs="Arial"/>
-          <w:lang w:val="en-US"/>
-        </w:rPr>
-        <w:t xml:space="preserve"> </w:t>
-      </w:r>
-      <w:r>
-        <w:rPr>
-          <w:rFonts w:ascii="Arial" w:hAnsi="Arial" w:cs="Arial"/>
-          <w:lang w:val="en-US"/>
-        </w:rPr>
-        <w:t>Proficient in using various social media platforms</w:t>
-      </w:r>
-    </w:p>
-    <w:p>
-      <w:pPr>
-        <w:pStyle w:val="Titre1"/>
-        <w:rPr>
-          <w:lang w:val="en-US"/>
-        </w:rPr>
-      </w:pPr>
-      <w:r>
-        <w:rPr>
-          <w:lang w:val="en-US"/>
-        </w:rPr>
-        <w:t>LANGUAGES</w:t>
-      </w:r>
-    </w:p>
-    <w:p>
-      <w:pPr>
-        <w:spacing w:before="100" w:beforeAutospacing="1" w:after="100" w:afterAutospacing="1"/>
-        <w:ind w:left="720"/>
-        <w:rPr>
-          <w:rFonts w:ascii="Arial" w:hAnsi="Arial" w:cs="Arial"/>
-          <w:lang w:val="en-US"/>
-        </w:rPr>
-      </w:pPr>
-      <w:r>
-        <w:rPr>
-          <w:rFonts w:ascii="Arial" w:hAnsi="Arial" w:cs="Arial"/>
-          <w:lang w:val="en-US"/>
-        </w:rPr>
-        <w:t xml:space="preserve">French: </w:t>
-      </w:r>
-      <w:r>
-        <w:rPr>
-          <w:rFonts w:ascii="Arial" w:hAnsi="Arial" w:cs="Arial"/>
-          <w:lang w:val="en-US"/>
-        </w:rPr>
-        <w:t>C2</w:t>
-      </w:r>
-      <w:r>
-        <w:rPr>
-          <w:rFonts w:ascii="Arial" w:hAnsi="Arial" w:cs="Arial"/>
-          <w:lang w:val="en-US"/>
-        </w:rPr>
-        <w:t xml:space="preserve"> (Native)</w:t>
-      </w:r>
-      <w:r>
-        <w:rPr>
-          <w:rFonts w:ascii="Arial" w:hAnsi="Arial" w:cs="Arial"/>
-          <w:lang w:val="en-US"/>
-        </w:rPr>
-        <w:tab/>
-      </w:r>
-      <w:r>
-        <w:rPr>
-          <w:rFonts w:ascii="Arial" w:hAnsi="Arial" w:cs="Arial"/>
-          <w:lang w:val="en-US"/>
-        </w:rPr>
-        <w:tab/>
-      </w:r>
-      <w:r>
-        <w:rPr>
-          <w:rFonts w:ascii="Arial" w:hAnsi="Arial" w:cs="Arial"/>
-          <w:lang w:val="en-US"/>
-        </w:rPr>
-        <w:tab/>
-      </w:r>
-      <w:r>
-        <w:rPr>
-          <w:rFonts w:ascii="Arial" w:hAnsi="Arial" w:cs="Arial"/>
-          <w:lang w:val="en-US"/>
-        </w:rPr>
-        <w:tab/>
-      </w:r>
-      <w:r>
-        <w:rPr>
-          <w:rFonts w:ascii="Arial" w:hAnsi="Arial" w:cs="Arial"/>
-          <w:lang w:val="en-US"/>
-        </w:rPr>
-        <w:t>English: C1</w:t>
-      </w:r>
-      <w:r>
-        <w:rPr>
-          <w:rFonts w:ascii="Arial" w:hAnsi="Arial" w:cs="Arial"/>
-          <w:lang w:val="en-US"/>
-        </w:rPr>
-        <w:tab/>
-      </w:r>
-      <w:r>
-        <w:rPr>
-          <w:rFonts w:ascii="Arial" w:hAnsi="Arial" w:cs="Arial"/>
-          <w:lang w:val="en-US"/>
-        </w:rPr>
-        <w:tab/>
-      </w:r>
-      <w:r>
-        <w:rPr>
-          <w:rFonts w:ascii="Arial" w:hAnsi="Arial" w:cs="Arial"/>
-          <w:lang w:val="en-US"/>
-        </w:rPr>
-        <w:tab/>
-      </w:r>
-      <w:r>
-        <w:rPr>
-          <w:rFonts w:ascii="Arial" w:hAnsi="Arial" w:cs="Arial"/>
-          <w:lang w:val="en-US"/>
-        </w:rPr>
-        <w:tab/>
-      </w:r>
-      <w:r>
-        <w:rPr>
-          <w:rFonts w:ascii="Arial" w:hAnsi="Arial" w:cs="Arial"/>
-          <w:lang w:val="en-US"/>
-        </w:rPr>
-        <w:t>Spanish: B2</w:t>
-      </w:r>
-    </w:p>
-    <w:p>
-      <w:pPr>
-        <w:pStyle w:val="Titre1"/>
-        <w:rPr>
-          <w:lang w:val="en-US"/>
-        </w:rPr>
-      </w:pPr>
-      <w:r>
-        <w:rPr>
-          <w:lang w:val="en-US"/>
-        </w:rPr>
-        <w:t>OTHERS</w:t>
+        <w:t>-</w:t>
+      </w:r>
+      <w:r>
+        <w:rPr>
+          <w:rFonts w:ascii="Arial" w:hAnsi="Arial" w:cs="Arial"/>
+          <w:lang w:val="en-US"/>
+        </w:rPr>
+        <w:t xml:space="preserve">     </w:t>
+      </w:r>
+      <w:r>
+        <w:rPr>
+          <w:rFonts w:ascii="Arial" w:hAnsi="Arial" w:cs="Arial"/>
+          <w:lang w:val="en-US"/>
+        </w:rPr>
+        <w:t>B</w:t>
+      </w:r>
+      <w:r>
+        <w:rPr>
+          <w:rFonts w:ascii="Arial" w:hAnsi="Arial" w:cs="Arial"/>
+          <w:lang w:val="en-US"/>
+        </w:rPr>
+        <w:t>oat license in 2024</w:t>
       </w:r>
     </w:p>
     <w:p>
       <w:pPr>
         <w:ind w:left="1416" w:firstLine="708"/>
+        <w:jc w:val="both"/>
+        <w:rPr>
+          <w:rFonts w:ascii="Arial" w:hAnsi="Arial" w:cs="Arial"/>
+          <w:lang w:val="en-US"/>
+        </w:rPr>
+      </w:pPr>
+      <w:r>
+        <w:rPr>
+          <w:rStyle w:val="lev"/>
+          <w:rFonts w:ascii="Arial" w:hAnsi="Arial" w:cs="Arial"/>
+          <w:b w:val="0"/>
+          <w:bCs w:val="0"/>
+          <w:lang w:val="en-US"/>
+        </w:rPr>
+        <w:t xml:space="preserve"> -     </w:t>
+      </w:r>
+      <w:r>
+        <w:rPr>
+          <w:rStyle w:val="lev"/>
+          <w:rFonts w:ascii="Arial" w:hAnsi="Arial" w:cs="Arial"/>
+          <w:b w:val="0"/>
+          <w:bCs w:val="0"/>
+          <w:lang w:val="en-US"/>
+        </w:rPr>
+        <w:t>PSC1 certificate</w:t>
+      </w:r>
+      <w:r>
+        <w:rPr>
+          <w:rFonts w:ascii="Arial" w:hAnsi="Arial" w:cs="Arial"/>
+          <w:lang w:val="en-US"/>
+        </w:rPr>
+        <w:t xml:space="preserve"> (First aid training) in 2018</w:t>
+      </w:r>
+    </w:p>
+    <w:p>
+      <w:pPr>
+        <w:ind w:left="1416" w:firstLine="708"/>
+        <w:jc w:val="both"/>
+        <w:rPr>
+          <w:rFonts w:ascii="Arial" w:hAnsi="Arial" w:cs="Arial"/>
+          <w:lang w:val="en-US"/>
+        </w:rPr>
+      </w:pPr>
+      <w:r>
+        <w:rPr>
+          <w:rFonts w:ascii="Arial" w:hAnsi="Arial" w:cs="Arial"/>
+          <w:lang w:val="en-US"/>
+        </w:rPr>
+        <w:t xml:space="preserve"> -     </w:t>
+      </w:r>
+      <w:r>
+        <w:rPr>
+          <w:rFonts w:ascii="Arial" w:hAnsi="Arial" w:cs="Arial"/>
+          <w:lang w:val="en-US"/>
+        </w:rPr>
+        <w:t xml:space="preserve">Level 2 (PA20 / PE40) in scuba-diving </w:t>
+      </w:r>
+    </w:p>
+    <w:p>
+      <w:pPr>
+        <w:ind w:left="1404"/>
+        <w:jc w:val="both"/>
+        <w:rPr>
+          <w:rFonts w:ascii="Arial" w:hAnsi="Arial" w:cs="Arial"/>
+          <w:lang w:val="en-US"/>
+        </w:rPr>
+      </w:pPr>
+    </w:p>
+    <w:p>
+      <w:pPr>
+        <w:jc w:val="both"/>
         <w:rPr>
           <w:rFonts w:ascii="Arial" w:hAnsi="Arial" w:cs="Arial"/>
           <w:lang w:val="en-US"/>
@@ -2112,172 +2252,6 @@
           <w:bCs/>
           <w:lang w:val="en-US"/>
         </w:rPr>
-        <w:t xml:space="preserve"> </w:t>
-      </w:r>
-      <w:r>
-        <w:rPr>
-          <w:rFonts w:ascii="Arial" w:hAnsi="Arial" w:cs="Arial"/>
-          <w:b/>
-          <w:bCs/>
-          <w:lang w:val="en-US"/>
-        </w:rPr>
-        <w:t>License</w:t>
-      </w:r>
-      <w:r>
-        <w:rPr>
-          <w:rFonts w:ascii="Arial" w:hAnsi="Arial" w:cs="Arial"/>
-          <w:b/>
-          <w:bCs/>
-          <w:lang w:val="en-US"/>
-        </w:rPr>
-        <w:t xml:space="preserve"> /</w:t>
-      </w:r>
-      <w:r>
-        <w:rPr>
-          <w:rFonts w:ascii="Arial" w:hAnsi="Arial" w:cs="Arial"/>
-          <w:b/>
-          <w:bCs/>
-          <w:lang w:val="en-US"/>
-        </w:rPr>
-        <w:t xml:space="preserve"> certificate</w:t>
-      </w:r>
-      <w:r>
-        <w:rPr>
-          <w:rFonts w:ascii="Arial" w:hAnsi="Arial" w:cs="Arial"/>
-          <w:lang w:val="en-US"/>
-        </w:rPr>
-        <w:t xml:space="preserve">: </w:t>
-      </w:r>
-      <w:r>
-        <w:rPr>
-          <w:rFonts w:ascii="Arial" w:hAnsi="Arial" w:cs="Arial"/>
-          <w:lang w:val="en-US"/>
-        </w:rPr>
-        <w:t xml:space="preserve"> </w:t>
-      </w:r>
-      <w:r>
-        <w:rPr>
-          <w:rFonts w:ascii="Arial" w:hAnsi="Arial" w:cs="Arial"/>
-          <w:lang w:val="en-US"/>
-        </w:rPr>
-        <w:t>-     D</w:t>
-      </w:r>
-      <w:r>
-        <w:rPr>
-          <w:rFonts w:ascii="Arial" w:hAnsi="Arial" w:cs="Arial"/>
-          <w:lang w:val="en-US"/>
-        </w:rPr>
-        <w:t>river's license (Category B) in 2020</w:t>
-      </w:r>
-    </w:p>
-    <w:p>
-      <w:pPr>
-        <w:pStyle w:val="Paragraphedeliste"/>
-        <w:numPr>
-          <w:ilvl w:val="0"/>
-          <w:numId w:val="8"/>
-        </w:numPr>
-        <w:ind w:left="4528"/>
-        <w:rPr>
-          <w:rFonts w:ascii="Arial" w:hAnsi="Arial" w:cs="Arial"/>
-          <w:lang w:val="en-US"/>
-        </w:rPr>
-      </w:pPr>
-      <w:r>
-        <w:rPr>
-          <w:rFonts w:ascii="Arial" w:hAnsi="Arial" w:cs="Arial"/>
-          <w:lang w:val="en-US"/>
-        </w:rPr>
-        <w:t>B</w:t>
-      </w:r>
-      <w:r>
-        <w:rPr>
-          <w:rFonts w:ascii="Arial" w:hAnsi="Arial" w:cs="Arial"/>
-          <w:lang w:val="en-US"/>
-        </w:rPr>
-        <w:t>oat license in 2024</w:t>
-      </w:r>
-    </w:p>
-    <w:p>
-      <w:pPr>
-        <w:pStyle w:val="Paragraphedeliste"/>
-        <w:numPr>
-          <w:ilvl w:val="0"/>
-          <w:numId w:val="8"/>
-        </w:numPr>
-        <w:ind w:left="4528"/>
-        <w:jc w:val="both"/>
-        <w:rPr>
-          <w:rFonts w:ascii="Arial" w:hAnsi="Arial" w:cs="Arial"/>
-          <w:lang w:val="en-US"/>
-        </w:rPr>
-      </w:pPr>
-      <w:r>
-        <w:rPr>
-          <w:rStyle w:val="lev"/>
-          <w:rFonts w:ascii="Arial" w:hAnsi="Arial" w:cs="Arial"/>
-          <w:b w:val="0"/>
-          <w:bCs w:val="0"/>
-          <w:lang w:val="en-US"/>
-        </w:rPr>
-        <w:t>PSC1 certificate</w:t>
-      </w:r>
-      <w:r>
-        <w:rPr>
-          <w:rFonts w:ascii="Arial" w:hAnsi="Arial" w:cs="Arial"/>
-          <w:lang w:val="en-US"/>
-        </w:rPr>
-        <w:t xml:space="preserve"> (First aid training) in 2018</w:t>
-      </w:r>
-    </w:p>
-    <w:p>
-      <w:pPr>
-        <w:pStyle w:val="Paragraphedeliste"/>
-        <w:numPr>
-          <w:ilvl w:val="0"/>
-          <w:numId w:val="8"/>
-        </w:numPr>
-        <w:ind w:left="4528"/>
-        <w:jc w:val="both"/>
-        <w:rPr>
-          <w:rFonts w:ascii="Arial" w:hAnsi="Arial" w:cs="Arial"/>
-          <w:lang w:val="en-US"/>
-        </w:rPr>
-      </w:pPr>
-      <w:r>
-        <w:rPr>
-          <w:rFonts w:ascii="Arial" w:hAnsi="Arial" w:cs="Arial"/>
-          <w:lang w:val="en-US"/>
-        </w:rPr>
-        <w:t xml:space="preserve">Level 2 (PA20 / PE40) in scuba-diving </w:t>
-      </w:r>
-    </w:p>
-    <w:p>
-      <w:pPr>
-        <w:ind w:left="1404"/>
-        <w:jc w:val="both"/>
-        <w:rPr>
-          <w:rFonts w:ascii="Arial" w:hAnsi="Arial" w:cs="Arial"/>
-          <w:lang w:val="en-US"/>
-        </w:rPr>
-      </w:pPr>
-    </w:p>
-    <w:p>
-      <w:pPr>
-        <w:ind w:left="2112"/>
-        <w:jc w:val="both"/>
-        <w:rPr>
-          <w:rFonts w:ascii="Arial" w:hAnsi="Arial" w:cs="Arial"/>
-          <w:lang w:val="en-US"/>
-        </w:rPr>
-      </w:pPr>
-      <w:r>
-        <w:rPr>
-          <w:rFonts w:ascii="Arial" w:hAnsi="Arial" w:cs="Arial"/>
-          <w:b/>
-          <w:bCs/>
-          <w:lang w:val="en-US"/>
-        </w:rPr>
         <w:t>Sports:</w:t>
       </w:r>
       <w:r>
@@ -2307,12 +2281,33 @@
           <w:rFonts w:ascii="Arial" w:hAnsi="Arial" w:cs="Arial"/>
           <w:lang w:val="en-US"/>
         </w:rPr>
-        <w:t>-      Competition, Freeride and Freestyle skiing (FWT Junior participant)</w:t>
-      </w:r>
-    </w:p>
-    <w:p>
-      <w:pPr>
-        <w:ind w:left="2112"/>
+        <w:t xml:space="preserve">   </w:t>
+      </w:r>
+      <w:r>
+        <w:rPr>
+          <w:rFonts w:ascii="Arial" w:hAnsi="Arial" w:cs="Arial"/>
+          <w:lang w:val="en-US"/>
+        </w:rPr>
+        <w:t xml:space="preserve">-  </w:t>
+      </w:r>
+      <w:r>
+        <w:rPr>
+          <w:rFonts w:ascii="Arial" w:hAnsi="Arial" w:cs="Arial"/>
+          <w:lang w:val="en-US"/>
+        </w:rPr>
+        <w:t xml:space="preserve">   </w:t>
+      </w:r>
+      <w:r>
+        <w:rPr>
+          <w:rFonts w:ascii="Arial" w:hAnsi="Arial" w:cs="Arial"/>
+          <w:lang w:val="en-US"/>
+        </w:rPr>
+        <w:t>Competition, Freeride and Freestyle skiing (FWT Junior participant</w:t>
+      </w:r>
+    </w:p>
+    <w:p>
+      <w:pPr>
+        <w:ind w:left="1416" w:firstLine="708"/>
         <w:jc w:val="both"/>
         <w:rPr>
           <w:rFonts w:ascii="Arial" w:hAnsi="Arial" w:cs="Arial"/>
@@ -2322,37 +2317,16 @@
       <w:r>
         <w:rPr>
           <w:rFonts w:ascii="Arial" w:hAnsi="Arial" w:cs="Arial"/>
-          <w:b/>
-          <w:bCs/>
-          <w:lang w:val="en-US"/>
-        </w:rPr>
-        <w:tab/>
-      </w:r>
-      <w:r>
-        <w:rPr>
-          <w:rFonts w:ascii="Arial" w:hAnsi="Arial" w:cs="Arial"/>
-          <w:b/>
-          <w:bCs/>
-          <w:lang w:val="en-US"/>
-        </w:rPr>
-        <w:tab/>
-        <w:t xml:space="preserve">          </w:t>
-      </w:r>
-      <w:r>
-        <w:rPr>
-          <w:rFonts w:ascii="Arial" w:hAnsi="Arial" w:cs="Arial"/>
-          <w:b/>
-          <w:bCs/>
-          <w:lang w:val="en-US"/>
-        </w:rPr>
-        <w:t xml:space="preserve">              </w:t>
-      </w:r>
-      <w:r>
-        <w:rPr>
-          <w:rFonts w:ascii="Arial" w:hAnsi="Arial" w:cs="Arial"/>
-          <w:lang w:val="en-US"/>
-        </w:rPr>
-        <w:t xml:space="preserve">-      Tennis (15/3) and </w:t>
+          <w:lang w:val="en-US"/>
+        </w:rPr>
+        <w:t xml:space="preserve"> </w:t>
+      </w:r>
+      <w:r>
+        <w:rPr>
+          <w:rFonts w:ascii="Arial" w:hAnsi="Arial" w:cs="Arial"/>
+          <w:lang w:val="en-US"/>
+        </w:rPr>
+        <w:t xml:space="preserve">-     Tennis (15/3) and </w:t>
       </w:r>
       <w:proofErr w:type="spellStart"/>
       <w:r>
@@ -2380,7 +2354,7 @@
     </w:p>
     <w:p>
       <w:pPr>
-        <w:ind w:left="2109"/>
+        <w:ind w:left="1416" w:firstLine="708"/>
         <w:jc w:val="both"/>
         <w:rPr>
           <w:rFonts w:ascii="Arial" w:hAnsi="Arial" w:cs="Arial"/>
@@ -2392,92 +2366,36 @@
           <w:rFonts w:ascii="Arial" w:hAnsi="Arial" w:cs="Arial"/>
           <w:lang w:val="en-US"/>
         </w:rPr>
-        <w:tab/>
-      </w:r>
-      <w:r>
-        <w:rPr>
-          <w:rFonts w:ascii="Arial" w:hAnsi="Arial" w:cs="Arial"/>
-          <w:lang w:val="en-US"/>
-        </w:rPr>
-        <w:tab/>
-        <w:t xml:space="preserve">          </w:t>
-      </w:r>
-      <w:r>
-        <w:rPr>
-          <w:rFonts w:ascii="Arial" w:hAnsi="Arial" w:cs="Arial"/>
-          <w:lang w:val="en-US"/>
-        </w:rPr>
-        <w:t xml:space="preserve">             </w:t>
-      </w:r>
-      <w:r>
-        <w:rPr>
-          <w:rFonts w:ascii="Arial" w:hAnsi="Arial" w:cs="Arial"/>
-          <w:lang w:val="en-US"/>
-        </w:rPr>
-        <w:t xml:space="preserve"> -      Scuba-diving, trail, kitesurfing, wakeboarding</w:t>
-      </w:r>
-    </w:p>
-    <w:p>
-      <w:pPr>
-        <w:ind w:left="2109"/>
-        <w:jc w:val="both"/>
-        <w:rPr>
-          <w:rFonts w:ascii="Arial" w:hAnsi="Arial" w:cs="Arial"/>
-          <w:lang w:val="en-US"/>
-        </w:rPr>
-      </w:pPr>
-    </w:p>
-    <w:p>
-      <w:pPr>
-        <w:ind w:left="2109"/>
-        <w:jc w:val="both"/>
-        <w:rPr>
-          <w:rFonts w:ascii="Arial" w:hAnsi="Arial" w:cs="Arial"/>
-          <w:lang w:val="en-US"/>
-        </w:rPr>
-      </w:pPr>
-    </w:p>
-    <w:p>
-      <w:pPr>
-        <w:pStyle w:val="Pieddepage"/>
-        <w:jc w:val="center"/>
-        <w:rPr>
-          <w:lang w:val="en-US"/>
-        </w:rPr>
-      </w:pPr>
-      <w:hyperlink r:id="rId8" w:history="1">
-        <w:r>
-          <w:rPr>
-            <w:rStyle w:val="Lienhypertexte"/>
-            <w:lang w:val="en-US"/>
-          </w:rPr>
-          <w:t>LinkedIn</w:t>
-        </w:r>
-      </w:hyperlink>
-      <w:r>
-        <w:rPr>
-          <w:lang w:val="en-US"/>
-        </w:rPr>
-        <w:tab/>
-        <w:t>Portfolio</w:t>
-      </w:r>
-      <w:r>
-        <w:rPr>
-          <w:lang w:val="en-US"/>
-        </w:rPr>
-        <w:tab/>
-      </w:r>
-      <w:hyperlink r:id="rId9" w:history="1">
-        <w:proofErr w:type="spellStart"/>
-        <w:r>
-          <w:rPr>
-            <w:rStyle w:val="Lienhypertexte"/>
-            <w:lang w:val="en-US"/>
-          </w:rPr>
-          <w:t>Github</w:t>
-        </w:r>
-        <w:proofErr w:type="spellEnd"/>
-      </w:hyperlink>
+        <w:t xml:space="preserve"> -   </w:t>
+      </w:r>
+      <w:r>
+        <w:rPr>
+          <w:rFonts w:ascii="Arial" w:hAnsi="Arial" w:cs="Arial"/>
+          <w:lang w:val="en-US"/>
+        </w:rPr>
+        <w:t xml:space="preserve"> </w:t>
+      </w:r>
+      <w:r>
+        <w:rPr>
+          <w:rFonts w:ascii="Arial" w:hAnsi="Arial" w:cs="Arial"/>
+          <w:lang w:val="en-US"/>
+        </w:rPr>
+        <w:t xml:space="preserve"> </w:t>
+      </w:r>
+      <w:r>
+        <w:rPr>
+          <w:rFonts w:ascii="Arial" w:hAnsi="Arial" w:cs="Arial"/>
+          <w:lang w:val="en-US"/>
+        </w:rPr>
+        <w:t>Scuba-diving, trail, kitesurfing, wakeboarding</w:t>
+      </w:r>
+      <w:r>
+        <w:rPr>
+          <w:rFonts w:ascii="Arial" w:hAnsi="Arial" w:cs="Arial"/>
+          <w:lang w:val="en-US"/>
+        </w:rPr>
+        <w:t>, climbing</w:t>
+      </w:r>
     </w:p>
     <w:sectPr>
       <w:footerReference w:type="default" r:id="rId10"/>
@@ -4222,6 +4140,18 @@
       <w:shd w:val="clear" w:color="auto" w:fill="E1DFDD"/>
     </w:rPr>
   </w:style>
+  <w:style w:type="character" w:styleId="Lienhypertextesuivivisit">
+    <w:name w:val="FollowedHyperlink"/>
+    <w:basedOn w:val="Policepardfaut"/>
+    <w:uiPriority w:val="99"/>
+    <w:semiHidden/>
+    <w:unhideWhenUsed/>
+    <w:rsid w:val="00290485"/>
+    <w:rPr>
+      <w:color w:val="954F72" w:themeColor="followedHyperlink"/>
+      <w:u w:val="single"/>
+    </w:rPr>
+  </w:style>
 </w:styles>
 </file>
 

</xml_diff>